<commit_message>
Made easier to change sensor variables, updated tutorials.
</commit_message>
<xml_diff>
--- a/tutorials/Conductivity Sensor Tutorial.docx
+++ b/tutorials/Conductivity Sensor Tutorial.docx
@@ -903,6 +903,8 @@
           </wp:inline>
         </w:drawing>
       </w:r>
+      <w:bookmarkStart w:id="0" w:name="_GoBack"/>
+      <w:bookmarkEnd w:id="0"/>
     </w:p>
     <w:p>
       <w:pPr>
@@ -1724,8 +1726,6 @@
               </w:rPr>
               <w:t>WM9131-ND</w:t>
             </w:r>
-            <w:bookmarkStart w:id="0" w:name="_GoBack"/>
-            <w:bookmarkEnd w:id="0"/>
           </w:p>
         </w:tc>
       </w:tr>
@@ -1868,8 +1868,170 @@
         </w:numPr>
       </w:pPr>
       <w:r>
-        <w:t xml:space="preserve">Solder the wires which connect to the Feather into the correct pins. </w:t>
-      </w:r>
+        <w:t xml:space="preserve">Solder the wires which connect to the Feather into </w:t>
+      </w:r>
+      <w:r>
+        <w:t>header. The order in which you solder them is very important, so be sure to double check they match:</w:t>
+      </w:r>
+    </w:p>
+    <w:p>
+      <w:pPr>
+        <w:pStyle w:val="ListParagraph"/>
+        <w:rPr>
+          <w:noProof/>
+        </w:rPr>
+      </w:pPr>
+    </w:p>
+    <w:p>
+      <w:pPr>
+        <w:pStyle w:val="ListParagraph"/>
+        <w:jc w:val="center"/>
+        <w:rPr>
+          <w:noProof/>
+        </w:rPr>
+      </w:pPr>
+      <w:r>
+        <w:rPr>
+          <w:noProof/>
+        </w:rPr>
+        <w:drawing>
+          <wp:inline distT="0" distB="0" distL="0" distR="0">
+            <wp:extent cx="1288473" cy="1476804"/>
+            <wp:effectExtent l="0" t="0" r="6985" b="9525"/>
+            <wp:docPr id="12" name="Picture 12" descr="C:\Users\talia\Downloads\IMG_20190708_110000.jpg"/>
+            <wp:cNvGraphicFramePr>
+              <a:graphicFrameLocks xmlns:a="http://schemas.openxmlformats.org/drawingml/2006/main" noChangeAspect="1"/>
+            </wp:cNvGraphicFramePr>
+            <a:graphic xmlns:a="http://schemas.openxmlformats.org/drawingml/2006/main">
+              <a:graphicData uri="http://schemas.openxmlformats.org/drawingml/2006/picture">
+                <pic:pic xmlns:pic="http://schemas.openxmlformats.org/drawingml/2006/picture">
+                  <pic:nvPicPr>
+                    <pic:cNvPr id="0" name="Picture 1" descr="C:\Users\talia\Downloads\IMG_20190708_110000.jpg"/>
+                    <pic:cNvPicPr>
+                      <a:picLocks noChangeAspect="1" noChangeArrowheads="1"/>
+                    </pic:cNvPicPr>
+                  </pic:nvPicPr>
+                  <pic:blipFill rotWithShape="1">
+                    <a:blip r:embed="rId13" cstate="print">
+                      <a:extLst>
+                        <a:ext uri="{28A0092B-C50C-407E-A947-70E740481C1C}">
+                          <a14:useLocalDpi xmlns:a14="http://schemas.microsoft.com/office/drawing/2010/main" val="0"/>
+                        </a:ext>
+                      </a:extLst>
+                    </a:blip>
+                    <a:srcRect l="33629" t="35375" r="45046" b="46294"/>
+                    <a:stretch/>
+                  </pic:blipFill>
+                  <pic:spPr bwMode="auto">
+                    <a:xfrm>
+                      <a:off x="0" y="0"/>
+                      <a:ext cx="1292063" cy="1480918"/>
+                    </a:xfrm>
+                    <a:prstGeom prst="rect">
+                      <a:avLst/>
+                    </a:prstGeom>
+                    <a:noFill/>
+                    <a:ln>
+                      <a:noFill/>
+                    </a:ln>
+                    <a:extLst>
+                      <a:ext uri="{53640926-AAD7-44D8-BBD7-CCE9431645EC}">
+                        <a14:shadowObscured xmlns:a14="http://schemas.microsoft.com/office/drawing/2010/main"/>
+                      </a:ext>
+                    </a:extLst>
+                  </pic:spPr>
+                </pic:pic>
+              </a:graphicData>
+            </a:graphic>
+          </wp:inline>
+        </w:drawing>
+      </w:r>
+      <w:r>
+        <w:rPr>
+          <w:noProof/>
+        </w:rPr>
+        <w:drawing>
+          <wp:inline distT="0" distB="0" distL="0" distR="0">
+            <wp:extent cx="1045808" cy="1485495"/>
+            <wp:effectExtent l="0" t="0" r="2540" b="635"/>
+            <wp:docPr id="13" name="Picture 13"/>
+            <wp:cNvGraphicFramePr>
+              <a:graphicFrameLocks xmlns:a="http://schemas.openxmlformats.org/drawingml/2006/main" noChangeAspect="1"/>
+            </wp:cNvGraphicFramePr>
+            <a:graphic xmlns:a="http://schemas.openxmlformats.org/drawingml/2006/main">
+              <a:graphicData uri="http://schemas.openxmlformats.org/drawingml/2006/picture">
+                <pic:pic xmlns:pic="http://schemas.openxmlformats.org/drawingml/2006/picture">
+                  <pic:nvPicPr>
+                    <pic:cNvPr id="13" name="Conductivity Wiring.png"/>
+                    <pic:cNvPicPr/>
+                  </pic:nvPicPr>
+                  <pic:blipFill rotWithShape="1">
+                    <a:blip r:embed="rId14" cstate="print">
+                      <a:extLst>
+                        <a:ext uri="{28A0092B-C50C-407E-A947-70E740481C1C}">
+                          <a14:useLocalDpi xmlns:a14="http://schemas.microsoft.com/office/drawing/2010/main" val="0"/>
+                        </a:ext>
+                      </a:extLst>
+                    </a:blip>
+                    <a:srcRect l="36020" t="27466" r="35897" b="19347"/>
+                    <a:stretch/>
+                  </pic:blipFill>
+                  <pic:spPr bwMode="auto">
+                    <a:xfrm>
+                      <a:off x="0" y="0"/>
+                      <a:ext cx="1059814" cy="1505390"/>
+                    </a:xfrm>
+                    <a:prstGeom prst="rect">
+                      <a:avLst/>
+                    </a:prstGeom>
+                    <a:ln>
+                      <a:noFill/>
+                    </a:ln>
+                    <a:extLst>
+                      <a:ext uri="{53640926-AAD7-44D8-BBD7-CCE9431645EC}">
+                        <a14:shadowObscured xmlns:a14="http://schemas.microsoft.com/office/drawing/2010/main"/>
+                      </a:ext>
+                    </a:extLst>
+                  </pic:spPr>
+                </pic:pic>
+              </a:graphicData>
+            </a:graphic>
+          </wp:inline>
+        </w:drawing>
+      </w:r>
+    </w:p>
+    <w:p>
+      <w:pPr>
+        <w:pStyle w:val="ListParagraph"/>
+        <w:jc w:val="center"/>
+        <w:rPr>
+          <w:noProof/>
+        </w:rPr>
+      </w:pPr>
+    </w:p>
+    <w:p>
+      <w:pPr>
+        <w:pStyle w:val="ListParagraph"/>
+        <w:jc w:val="center"/>
+        <w:rPr>
+          <w:rStyle w:val="SubtleEmphasis"/>
+        </w:rPr>
+      </w:pPr>
+      <w:r>
+        <w:rPr>
+          <w:rStyle w:val="SubtleEmphasis"/>
+        </w:rPr>
+        <w:t>This is the correct ordering of the wires.</w:t>
+      </w:r>
+    </w:p>
+    <w:p>
+      <w:pPr>
+        <w:pStyle w:val="ListParagraph"/>
+        <w:jc w:val="center"/>
+        <w:rPr>
+          <w:rStyle w:val="SubtleEmphasis"/>
+        </w:rPr>
+      </w:pPr>
     </w:p>
     <w:p>
       <w:pPr>
@@ -2310,6 +2472,7 @@
               <w:jc w:val="left"/>
             </w:pPr>
             <w:r>
+              <w:lastRenderedPageBreak/>
               <w:t>50.14214171</w:t>
             </w:r>
           </w:p>
@@ -2841,7 +3004,6 @@
         <w:rPr>
           <w:noProof/>
         </w:rPr>
-        <w:lastRenderedPageBreak/>
         <w:drawing>
           <wp:inline distT="0" distB="0" distL="0" distR="0" wp14:anchorId="024E6397">
             <wp:extent cx="5972778" cy="2660072"/>
@@ -2860,7 +3022,7 @@
                     </pic:cNvPicPr>
                   </pic:nvPicPr>
                   <pic:blipFill>
-                    <a:blip r:embed="rId13">
+                    <a:blip r:embed="rId15">
                       <a:extLst>
                         <a:ext uri="{28A0092B-C50C-407E-A947-70E740481C1C}">
                           <a14:useLocalDpi xmlns:a14="http://schemas.microsoft.com/office/drawing/2010/main" val="0"/>
@@ -2912,7 +3074,7 @@
                     </pic:cNvPicPr>
                   </pic:nvPicPr>
                   <pic:blipFill>
-                    <a:blip r:embed="rId14">
+                    <a:blip r:embed="rId16">
                       <a:extLst>
                         <a:ext uri="{28A0092B-C50C-407E-A947-70E740481C1C}">
                           <a14:useLocalDpi xmlns:a14="http://schemas.microsoft.com/office/drawing/2010/main" val="0"/>
@@ -2951,6 +3113,7 @@
         <w:rPr>
           <w:rStyle w:val="IntenseEmphasis"/>
         </w:rPr>
+        <w:lastRenderedPageBreak/>
         <w:t xml:space="preserve">NOTE: </w:t>
       </w:r>
       <w:r>
@@ -3050,7 +3213,7 @@
                     </pic:cNvPicPr>
                   </pic:nvPicPr>
                   <pic:blipFill rotWithShape="1">
-                    <a:blip r:embed="rId15"/>
+                    <a:blip r:embed="rId17"/>
                     <a:srcRect l="35367" t="42703" r="36683" b="40668"/>
                     <a:stretch/>
                   </pic:blipFill>
@@ -3083,7 +3246,7 @@
         </w:rPr>
         <w:t xml:space="preserve">From: </w:t>
       </w:r>
-      <w:hyperlink r:id="rId16" w:history="1">
+      <w:hyperlink r:id="rId18" w:history="1">
         <w:r>
           <w:rPr>
             <w:rStyle w:val="Hyperlink"/>
@@ -3097,7 +3260,6 @@
         <w:pStyle w:val="Heading1"/>
       </w:pPr>
       <w:r>
-        <w:lastRenderedPageBreak/>
         <w:t>Troubleshooting</w:t>
       </w:r>
     </w:p>
@@ -3114,6 +3276,7 @@
         <w:rPr>
           <w:noProof/>
         </w:rPr>
+        <w:lastRenderedPageBreak/>
         <w:drawing>
           <wp:inline distT="0" distB="0" distL="0" distR="0" wp14:anchorId="7A7372C8" wp14:editId="5B5A49AF">
             <wp:extent cx="4638705" cy="6029325"/>
@@ -3130,7 +3293,7 @@
                     <pic:cNvPicPr/>
                   </pic:nvPicPr>
                   <pic:blipFill>
-                    <a:blip r:embed="rId17"/>
+                    <a:blip r:embed="rId19"/>
                     <a:stretch>
                       <a:fillRect/>
                     </a:stretch>

</xml_diff>